<commit_message>
Revisado  Usuario (hay varios que cambio el actor, paso de Usuario a Administrador)
</commit_message>
<xml_diff>
--- a/02. Modelado de Requerimientos/Modelo de Casos De Uso/Trazos/Usuario/601_Abrir_Sesion.docx
+++ b/02. Modelado de Requerimientos/Modelo de Casos De Uso/Trazos/Usuario/601_Abrir_Sesion.docx
@@ -1,14 +1,14 @@
 
 <file path=word/document.xml><?xml version="1.0" encoding="utf-8"?>
-<w:document xmlns:wpc="http://schemas.microsoft.com/office/word/2010/wordprocessingCanvas" xmlns:mc="http://schemas.openxmlformats.org/markup-compatibility/2006" xmlns:o="urn:schemas-microsoft-com:office:office" xmlns:r="http://schemas.openxmlformats.org/officeDocument/2006/relationships" xmlns:m="http://schemas.openxmlformats.org/officeDocument/2006/math" xmlns:v="urn:schemas-microsoft-com:vml" xmlns:wp14="http://schemas.microsoft.com/office/word/2010/wordprocessingDrawing" xmlns:wp="http://schemas.openxmlformats.org/drawingml/2006/wordprocessingDrawing" xmlns:w10="urn:schemas-microsoft-com:office:word" xmlns:w="http://schemas.openxmlformats.org/wordprocessingml/2006/main" xmlns:w14="http://schemas.microsoft.com/office/word/2010/wordml" xmlns:wpg="http://schemas.microsoft.com/office/word/2010/wordprocessingGroup" xmlns:wpi="http://schemas.microsoft.com/office/word/2010/wordprocessingInk" xmlns:wne="http://schemas.microsoft.com/office/word/2006/wordml" xmlns:wps="http://schemas.microsoft.com/office/word/2010/wordprocessingShape" mc:Ignorable="w14 wp14">
+<w:document xmlns:ve="http://schemas.openxmlformats.org/markup-compatibility/2006" xmlns:o="urn:schemas-microsoft-com:office:office" xmlns:r="http://schemas.openxmlformats.org/officeDocument/2006/relationships" xmlns:m="http://schemas.openxmlformats.org/officeDocument/2006/math" xmlns:v="urn:schemas-microsoft-com:vml" xmlns:wp="http://schemas.openxmlformats.org/drawingml/2006/wordprocessingDrawing" xmlns:w10="urn:schemas-microsoft-com:office:word" xmlns:w="http://schemas.openxmlformats.org/wordprocessingml/2006/main" xmlns:wne="http://schemas.microsoft.com/office/word/2006/wordml">
   <w:body>
     <w:tbl>
       <w:tblPr>
-        <w:tblStyle w:val="Tablaconcuadrcula"/>
+        <w:tblStyle w:val="TableGrid"/>
         <w:tblW w:w="8472" w:type="dxa"/>
         <w:tblInd w:w="250" w:type="dxa"/>
         <w:tblLayout w:type="fixed"/>
-        <w:tblLook w:val="04A0" w:firstRow="1" w:lastRow="0" w:firstColumn="1" w:lastColumn="0" w:noHBand="0" w:noVBand="1"/>
+        <w:tblLook w:val="04A0"/>
       </w:tblPr>
       <w:tblGrid>
         <w:gridCol w:w="1809"/>
@@ -1296,7 +1296,7 @@
           </w:tcPr>
           <w:p>
             <w:pPr>
-              <w:pStyle w:val="Prrafodelista"/>
+              <w:pStyle w:val="ListParagraph"/>
               <w:numPr>
                 <w:ilvl w:val="0"/>
                 <w:numId w:val="1"/>
@@ -1364,7 +1364,7 @@
           </w:tcPr>
           <w:p>
             <w:pPr>
-              <w:pStyle w:val="Prrafodelista"/>
+              <w:pStyle w:val="ListParagraph"/>
               <w:numPr>
                 <w:ilvl w:val="0"/>
                 <w:numId w:val="1"/>
@@ -1376,7 +1376,7 @@
           </w:p>
           <w:p>
             <w:pPr>
-              <w:pStyle w:val="Prrafodelista"/>
+              <w:pStyle w:val="ListParagraph"/>
               <w:numPr>
                 <w:ilvl w:val="0"/>
                 <w:numId w:val="1"/>
@@ -1456,7 +1456,7 @@
           </w:tcPr>
           <w:p>
             <w:pPr>
-              <w:pStyle w:val="Prrafodelista"/>
+              <w:pStyle w:val="ListParagraph"/>
               <w:numPr>
                 <w:ilvl w:val="0"/>
                 <w:numId w:val="3"/>
@@ -1489,7 +1489,7 @@
           </w:tcPr>
           <w:p>
             <w:pPr>
-              <w:pStyle w:val="Prrafodelista"/>
+              <w:pStyle w:val="ListParagraph"/>
               <w:numPr>
                 <w:ilvl w:val="1"/>
                 <w:numId w:val="3"/>
@@ -1520,7 +1520,7 @@
           </w:tcPr>
           <w:p>
             <w:pPr>
-              <w:pStyle w:val="Prrafodelista"/>
+              <w:pStyle w:val="ListParagraph"/>
               <w:numPr>
                 <w:ilvl w:val="0"/>
                 <w:numId w:val="3"/>
@@ -1530,6 +1530,9 @@
             <w:r>
               <w:t>El sistema solicita ingrese el nombre de usuario</w:t>
             </w:r>
+            <w:r>
+              <w:t>.</w:t>
+            </w:r>
           </w:p>
         </w:tc>
         <w:tc>
@@ -1545,7 +1548,7 @@
           </w:tcPr>
           <w:p>
             <w:pPr>
-              <w:pStyle w:val="Prrafodelista"/>
+              <w:pStyle w:val="ListParagraph"/>
               <w:numPr>
                 <w:ilvl w:val="1"/>
                 <w:numId w:val="3"/>
@@ -1576,7 +1579,7 @@
           </w:tcPr>
           <w:p>
             <w:pPr>
-              <w:pStyle w:val="Prrafodelista"/>
+              <w:pStyle w:val="ListParagraph"/>
               <w:numPr>
                 <w:ilvl w:val="0"/>
                 <w:numId w:val="3"/>
@@ -1586,6 +1589,9 @@
             <w:r>
               <w:t>El U ingresa el nombre de usuario</w:t>
             </w:r>
+            <w:r>
+              <w:t>.</w:t>
+            </w:r>
           </w:p>
         </w:tc>
         <w:tc>
@@ -1601,7 +1607,7 @@
           </w:tcPr>
           <w:p>
             <w:pPr>
-              <w:pStyle w:val="Prrafodelista"/>
+              <w:pStyle w:val="ListParagraph"/>
               <w:numPr>
                 <w:ilvl w:val="1"/>
                 <w:numId w:val="3"/>
@@ -1618,7 +1624,7 @@
           </w:p>
           <w:p>
             <w:pPr>
-              <w:pStyle w:val="Prrafodelista"/>
+              <w:pStyle w:val="ListParagraph"/>
               <w:numPr>
                 <w:ilvl w:val="1"/>
                 <w:numId w:val="3"/>
@@ -1652,7 +1658,7 @@
           </w:tcPr>
           <w:p>
             <w:pPr>
-              <w:pStyle w:val="Prrafodelista"/>
+              <w:pStyle w:val="ListParagraph"/>
               <w:numPr>
                 <w:ilvl w:val="0"/>
                 <w:numId w:val="3"/>
@@ -1677,7 +1683,7 @@
           </w:tcPr>
           <w:p>
             <w:pPr>
-              <w:pStyle w:val="Prrafodelista"/>
+              <w:pStyle w:val="ListParagraph"/>
               <w:numPr>
                 <w:ilvl w:val="1"/>
                 <w:numId w:val="3"/>
@@ -1708,7 +1714,7 @@
           </w:tcPr>
           <w:p>
             <w:pPr>
-              <w:pStyle w:val="Prrafodelista"/>
+              <w:pStyle w:val="ListParagraph"/>
               <w:numPr>
                 <w:ilvl w:val="0"/>
                 <w:numId w:val="3"/>
@@ -1718,6 +1724,9 @@
             <w:r>
               <w:t>El U ingresa la contraseña</w:t>
             </w:r>
+            <w:r>
+              <w:t>.</w:t>
+            </w:r>
           </w:p>
         </w:tc>
         <w:tc>
@@ -1733,7 +1742,7 @@
           </w:tcPr>
           <w:p>
             <w:pPr>
-              <w:pStyle w:val="Prrafodelista"/>
+              <w:pStyle w:val="ListParagraph"/>
               <w:numPr>
                 <w:ilvl w:val="1"/>
                 <w:numId w:val="3"/>
@@ -1750,7 +1759,7 @@
           </w:p>
           <w:p>
             <w:pPr>
-              <w:pStyle w:val="Prrafodelista"/>
+              <w:pStyle w:val="ListParagraph"/>
               <w:numPr>
                 <w:ilvl w:val="1"/>
                 <w:numId w:val="3"/>
@@ -1784,7 +1793,7 @@
           </w:tcPr>
           <w:p>
             <w:pPr>
-              <w:pStyle w:val="Prrafodelista"/>
+              <w:pStyle w:val="ListParagraph"/>
               <w:numPr>
                 <w:ilvl w:val="0"/>
                 <w:numId w:val="3"/>
@@ -1810,7 +1819,7 @@
           </w:tcPr>
           <w:p>
             <w:pPr>
-              <w:pStyle w:val="Prrafodelista"/>
+              <w:pStyle w:val="ListParagraph"/>
               <w:numPr>
                 <w:ilvl w:val="1"/>
                 <w:numId w:val="3"/>
@@ -1827,7 +1836,7 @@
           </w:p>
           <w:p>
             <w:pPr>
-              <w:pStyle w:val="Prrafodelista"/>
+              <w:pStyle w:val="ListParagraph"/>
               <w:numPr>
                 <w:ilvl w:val="2"/>
                 <w:numId w:val="3"/>
@@ -1839,7 +1848,7 @@
           </w:p>
           <w:p>
             <w:pPr>
-              <w:pStyle w:val="Prrafodelista"/>
+              <w:pStyle w:val="ListParagraph"/>
               <w:numPr>
                 <w:ilvl w:val="3"/>
                 <w:numId w:val="3"/>
@@ -1851,7 +1860,7 @@
           </w:p>
           <w:p>
             <w:pPr>
-              <w:pStyle w:val="Prrafodelista"/>
+              <w:pStyle w:val="ListParagraph"/>
               <w:numPr>
                 <w:ilvl w:val="4"/>
                 <w:numId w:val="3"/>
@@ -1863,7 +1872,7 @@
           </w:p>
           <w:p>
             <w:pPr>
-              <w:pStyle w:val="Prrafodelista"/>
+              <w:pStyle w:val="ListParagraph"/>
               <w:numPr>
                 <w:ilvl w:val="4"/>
                 <w:numId w:val="3"/>
@@ -1875,7 +1884,7 @@
           </w:p>
           <w:p>
             <w:pPr>
-              <w:pStyle w:val="Prrafodelista"/>
+              <w:pStyle w:val="ListParagraph"/>
               <w:numPr>
                 <w:ilvl w:val="3"/>
                 <w:numId w:val="3"/>
@@ -1887,7 +1896,7 @@
           </w:p>
           <w:p>
             <w:pPr>
-              <w:pStyle w:val="Prrafodelista"/>
+              <w:pStyle w:val="ListParagraph"/>
               <w:numPr>
                 <w:ilvl w:val="4"/>
                 <w:numId w:val="3"/>
@@ -1899,7 +1908,7 @@
           </w:p>
           <w:p>
             <w:pPr>
-              <w:pStyle w:val="Prrafodelista"/>
+              <w:pStyle w:val="ListParagraph"/>
               <w:numPr>
                 <w:ilvl w:val="1"/>
                 <w:numId w:val="3"/>
@@ -1911,7 +1920,7 @@
           </w:p>
           <w:p>
             <w:pPr>
-              <w:pStyle w:val="Prrafodelista"/>
+              <w:pStyle w:val="ListParagraph"/>
               <w:numPr>
                 <w:ilvl w:val="2"/>
                 <w:numId w:val="3"/>
@@ -1926,7 +1935,7 @@
           </w:p>
           <w:p>
             <w:pPr>
-              <w:pStyle w:val="Prrafodelista"/>
+              <w:pStyle w:val="ListParagraph"/>
               <w:numPr>
                 <w:ilvl w:val="3"/>
                 <w:numId w:val="3"/>
@@ -1941,7 +1950,7 @@
           </w:p>
           <w:p>
             <w:pPr>
-              <w:pStyle w:val="Prrafodelista"/>
+              <w:pStyle w:val="ListParagraph"/>
               <w:numPr>
                 <w:ilvl w:val="4"/>
                 <w:numId w:val="3"/>
@@ -1953,7 +1962,7 @@
           </w:p>
           <w:p>
             <w:pPr>
-              <w:pStyle w:val="Prrafodelista"/>
+              <w:pStyle w:val="ListParagraph"/>
               <w:numPr>
                 <w:ilvl w:val="4"/>
                 <w:numId w:val="3"/>
@@ -1965,7 +1974,7 @@
           </w:p>
           <w:p>
             <w:pPr>
-              <w:pStyle w:val="Prrafodelista"/>
+              <w:pStyle w:val="ListParagraph"/>
               <w:numPr>
                 <w:ilvl w:val="3"/>
                 <w:numId w:val="3"/>
@@ -1980,7 +1989,7 @@
           </w:p>
           <w:p>
             <w:pPr>
-              <w:pStyle w:val="Prrafodelista"/>
+              <w:pStyle w:val="ListParagraph"/>
               <w:numPr>
                 <w:ilvl w:val="4"/>
                 <w:numId w:val="3"/>
@@ -2009,7 +2018,7 @@
           </w:tcPr>
           <w:p>
             <w:pPr>
-              <w:pStyle w:val="Prrafodelista"/>
+              <w:pStyle w:val="ListParagraph"/>
               <w:numPr>
                 <w:ilvl w:val="0"/>
                 <w:numId w:val="3"/>
@@ -2034,7 +2043,7 @@
           </w:tcPr>
           <w:p>
             <w:pPr>
-              <w:pStyle w:val="Prrafodelista"/>
+              <w:pStyle w:val="ListParagraph"/>
               <w:numPr>
                 <w:ilvl w:val="1"/>
                 <w:numId w:val="3"/>
@@ -2065,7 +2074,7 @@
           </w:tcPr>
           <w:p>
             <w:pPr>
-              <w:pStyle w:val="Prrafodelista"/>
+              <w:pStyle w:val="ListParagraph"/>
               <w:numPr>
                 <w:ilvl w:val="0"/>
                 <w:numId w:val="3"/>
@@ -2090,7 +2099,7 @@
           </w:tcPr>
           <w:p>
             <w:pPr>
-              <w:pStyle w:val="Prrafodelista"/>
+              <w:pStyle w:val="ListParagraph"/>
               <w:numPr>
                 <w:ilvl w:val="1"/>
                 <w:numId w:val="3"/>
@@ -2480,7 +2489,7 @@
 </file>
 
 <file path=word/numbering.xml><?xml version="1.0" encoding="utf-8"?>
-<w:numbering xmlns:wpc="http://schemas.microsoft.com/office/word/2010/wordprocessingCanvas" xmlns:mc="http://schemas.openxmlformats.org/markup-compatibility/2006" xmlns:o="urn:schemas-microsoft-com:office:office" xmlns:r="http://schemas.openxmlformats.org/officeDocument/2006/relationships" xmlns:m="http://schemas.openxmlformats.org/officeDocument/2006/math" xmlns:v="urn:schemas-microsoft-com:vml" xmlns:wp14="http://schemas.microsoft.com/office/word/2010/wordprocessingDrawing" xmlns:wp="http://schemas.openxmlformats.org/drawingml/2006/wordprocessingDrawing" xmlns:w10="urn:schemas-microsoft-com:office:word" xmlns:w="http://schemas.openxmlformats.org/wordprocessingml/2006/main" xmlns:w14="http://schemas.microsoft.com/office/word/2010/wordml" xmlns:wpg="http://schemas.microsoft.com/office/word/2010/wordprocessingGroup" xmlns:wpi="http://schemas.microsoft.com/office/word/2010/wordprocessingInk" xmlns:wne="http://schemas.microsoft.com/office/word/2006/wordml" xmlns:wps="http://schemas.microsoft.com/office/word/2010/wordprocessingShape" mc:Ignorable="w14 wp14">
+<w:numbering xmlns:ve="http://schemas.openxmlformats.org/markup-compatibility/2006" xmlns:o="urn:schemas-microsoft-com:office:office" xmlns:r="http://schemas.openxmlformats.org/officeDocument/2006/relationships" xmlns:m="http://schemas.openxmlformats.org/officeDocument/2006/math" xmlns:v="urn:schemas-microsoft-com:vml" xmlns:wp="http://schemas.openxmlformats.org/drawingml/2006/wordprocessingDrawing" xmlns:w10="urn:schemas-microsoft-com:office:word" xmlns:w="http://schemas.openxmlformats.org/wordprocessingml/2006/main" xmlns:wne="http://schemas.microsoft.com/office/word/2006/wordml">
   <w:abstractNum w:abstractNumId="0">
     <w:nsid w:val="14C032BE"/>
     <w:multiLevelType w:val="hybridMultilevel"/>
@@ -2842,7 +2851,7 @@
 </file>
 
 <file path=word/styles.xml><?xml version="1.0" encoding="utf-8"?>
-<w:styles xmlns:mc="http://schemas.openxmlformats.org/markup-compatibility/2006" xmlns:r="http://schemas.openxmlformats.org/officeDocument/2006/relationships" xmlns:w="http://schemas.openxmlformats.org/wordprocessingml/2006/main" xmlns:w14="http://schemas.microsoft.com/office/word/2010/wordml" mc:Ignorable="w14">
+<w:styles xmlns:r="http://schemas.openxmlformats.org/officeDocument/2006/relationships" xmlns:w="http://schemas.openxmlformats.org/wordprocessingml/2006/main">
   <w:docDefaults>
     <w:rPrDefault>
       <w:rPr>
@@ -3000,18 +3009,20 @@
   <w:style w:type="paragraph" w:default="1" w:styleId="Normal">
     <w:name w:val="Normal"/>
     <w:qFormat/>
+    <w:rsid w:val="004706DD"/>
   </w:style>
-  <w:style w:type="character" w:default="1" w:styleId="Fuentedeprrafopredeter">
+  <w:style w:type="character" w:default="1" w:styleId="DefaultParagraphFont">
     <w:name w:val="Default Paragraph Font"/>
     <w:uiPriority w:val="1"/>
     <w:semiHidden/>
     <w:unhideWhenUsed/>
   </w:style>
-  <w:style w:type="table" w:default="1" w:styleId="Tablanormal">
+  <w:style w:type="table" w:default="1" w:styleId="TableNormal">
     <w:name w:val="Normal Table"/>
     <w:uiPriority w:val="99"/>
     <w:semiHidden/>
     <w:unhideWhenUsed/>
+    <w:qFormat/>
     <w:tblPr>
       <w:tblInd w:w="0" w:type="dxa"/>
       <w:tblCellMar>
@@ -3022,15 +3033,15 @@
       </w:tblCellMar>
     </w:tblPr>
   </w:style>
-  <w:style w:type="numbering" w:default="1" w:styleId="Sinlista">
+  <w:style w:type="numbering" w:default="1" w:styleId="NoList">
     <w:name w:val="No List"/>
     <w:uiPriority w:val="99"/>
     <w:semiHidden/>
     <w:unhideWhenUsed/>
   </w:style>
-  <w:style w:type="table" w:styleId="Tablaconcuadrcula">
+  <w:style w:type="table" w:styleId="TableGrid">
     <w:name w:val="Table Grid"/>
-    <w:basedOn w:val="Tablanormal"/>
+    <w:basedOn w:val="TableNormal"/>
     <w:uiPriority w:val="59"/>
     <w:rsid w:val="00D842C6"/>
     <w:pPr>
@@ -3054,7 +3065,7 @@
       </w:tblCellMar>
     </w:tblPr>
   </w:style>
-  <w:style w:type="paragraph" w:styleId="Prrafodelista">
+  <w:style w:type="paragraph" w:styleId="ListParagraph">
     <w:name w:val="List Paragraph"/>
     <w:basedOn w:val="Normal"/>
     <w:uiPriority w:val="34"/>
@@ -3306,34 +3317,34 @@
         <a:sysClr val="window" lastClr="FFFFFF"/>
       </a:lt1>
       <a:dk2>
-        <a:srgbClr xmlns:mc="http://schemas.openxmlformats.org/markup-compatibility/2006" xmlns:a14="http://schemas.microsoft.com/office/drawing/2010/main" val="1F497D" mc:Ignorable=""/>
+        <a:srgbClr val="1F497D"/>
       </a:dk2>
       <a:lt2>
-        <a:srgbClr xmlns:mc="http://schemas.openxmlformats.org/markup-compatibility/2006" xmlns:a14="http://schemas.microsoft.com/office/drawing/2010/main" val="EEECE1" mc:Ignorable=""/>
+        <a:srgbClr val="EEECE1"/>
       </a:lt2>
       <a:accent1>
-        <a:srgbClr xmlns:mc="http://schemas.openxmlformats.org/markup-compatibility/2006" xmlns:a14="http://schemas.microsoft.com/office/drawing/2010/main" val="4F81BD" mc:Ignorable=""/>
+        <a:srgbClr val="4F81BD"/>
       </a:accent1>
       <a:accent2>
-        <a:srgbClr xmlns:mc="http://schemas.openxmlformats.org/markup-compatibility/2006" xmlns:a14="http://schemas.microsoft.com/office/drawing/2010/main" val="C0504D" mc:Ignorable=""/>
+        <a:srgbClr val="C0504D"/>
       </a:accent2>
       <a:accent3>
-        <a:srgbClr xmlns:mc="http://schemas.openxmlformats.org/markup-compatibility/2006" xmlns:a14="http://schemas.microsoft.com/office/drawing/2010/main" val="9BBB59" mc:Ignorable=""/>
+        <a:srgbClr val="9BBB59"/>
       </a:accent3>
       <a:accent4>
-        <a:srgbClr xmlns:mc="http://schemas.openxmlformats.org/markup-compatibility/2006" xmlns:a14="http://schemas.microsoft.com/office/drawing/2010/main" val="8064A2" mc:Ignorable=""/>
+        <a:srgbClr val="8064A2"/>
       </a:accent4>
       <a:accent5>
-        <a:srgbClr xmlns:mc="http://schemas.openxmlformats.org/markup-compatibility/2006" xmlns:a14="http://schemas.microsoft.com/office/drawing/2010/main" val="4BACC6" mc:Ignorable=""/>
+        <a:srgbClr val="4BACC6"/>
       </a:accent5>
       <a:accent6>
-        <a:srgbClr xmlns:mc="http://schemas.openxmlformats.org/markup-compatibility/2006" xmlns:a14="http://schemas.microsoft.com/office/drawing/2010/main" val="F79646" mc:Ignorable=""/>
+        <a:srgbClr val="F79646"/>
       </a:accent6>
       <a:hlink>
-        <a:srgbClr xmlns:mc="http://schemas.openxmlformats.org/markup-compatibility/2006" xmlns:a14="http://schemas.microsoft.com/office/drawing/2010/main" val="0000FF" mc:Ignorable=""/>
+        <a:srgbClr val="0000FF"/>
       </a:hlink>
       <a:folHlink>
-        <a:srgbClr xmlns:mc="http://schemas.openxmlformats.org/markup-compatibility/2006" xmlns:a14="http://schemas.microsoft.com/office/drawing/2010/main" val="800080" mc:Ignorable=""/>
+        <a:srgbClr val="800080"/>
       </a:folHlink>
     </a:clrScheme>
     <a:fontScheme name="Office">
@@ -3487,7 +3498,7 @@
         <a:effectStyle>
           <a:effectLst>
             <a:outerShdw blurRad="40000" dist="20000" dir="5400000" rotWithShape="0">
-              <a:srgbClr xmlns:mc="http://schemas.openxmlformats.org/markup-compatibility/2006" xmlns:a14="http://schemas.microsoft.com/office/drawing/2010/main" val="000000" mc:Ignorable="">
+              <a:srgbClr val="000000">
                 <a:alpha val="38000"/>
               </a:srgbClr>
             </a:outerShdw>
@@ -3496,7 +3507,7 @@
         <a:effectStyle>
           <a:effectLst>
             <a:outerShdw blurRad="40000" dist="23000" dir="5400000" rotWithShape="0">
-              <a:srgbClr xmlns:mc="http://schemas.openxmlformats.org/markup-compatibility/2006" xmlns:a14="http://schemas.microsoft.com/office/drawing/2010/main" val="000000" mc:Ignorable="">
+              <a:srgbClr val="000000">
                 <a:alpha val="35000"/>
               </a:srgbClr>
             </a:outerShdw>
@@ -3505,7 +3516,7 @@
         <a:effectStyle>
           <a:effectLst>
             <a:outerShdw blurRad="40000" dist="23000" dir="5400000" rotWithShape="0">
-              <a:srgbClr xmlns:mc="http://schemas.openxmlformats.org/markup-compatibility/2006" xmlns:a14="http://schemas.microsoft.com/office/drawing/2010/main" val="000000" mc:Ignorable="">
+              <a:srgbClr val="000000">
                 <a:alpha val="35000"/>
               </a:srgbClr>
             </a:outerShdw>

</xml_diff>